<commit_message>
added token generation for REST, categories to servlet context, errors when removing
</commit_message>
<xml_diff>
--- a/Technical solution description.docx
+++ b/Technical solution description.docx
@@ -267,7 +267,12 @@
     <w:sdt>
       <w:sdtPr>
         <w:rPr>
-          <w:rFonts w:ascii="Times New Roman" w:hAnsi="Times New Roman" w:cs="Times New Roman"/>
+          <w:rFonts w:ascii="Times New Roman" w:eastAsiaTheme="minorHAnsi" w:hAnsi="Times New Roman" w:cs="Times New Roman"/>
+          <w:b w:val="0"/>
+          <w:bCs w:val="0"/>
+          <w:color w:val="auto"/>
+          <w:sz w:val="22"/>
+          <w:szCs w:val="22"/>
         </w:rPr>
         <w:id w:val="29873320"/>
         <w:docPartObj>
@@ -277,12 +282,7 @@
       </w:sdtPr>
       <w:sdtEndPr>
         <w:rPr>
-          <w:rFonts w:asciiTheme="minorHAnsi" w:eastAsiaTheme="minorHAnsi" w:hAnsiTheme="minorHAnsi" w:cstheme="minorBidi"/>
-          <w:b w:val="0"/>
-          <w:bCs w:val="0"/>
-          <w:color w:val="auto"/>
-          <w:sz w:val="22"/>
-          <w:szCs w:val="22"/>
+          <w:rFonts w:asciiTheme="minorHAnsi" w:hAnsiTheme="minorHAnsi" w:cstheme="minorBidi"/>
         </w:rPr>
       </w:sdtEndPr>
       <w:sdtContent>
@@ -671,7 +671,7 @@
                 <w:noProof/>
                 <w:webHidden/>
               </w:rPr>
-              <w:t>3</w:t>
+              <w:t>4</w:t>
             </w:r>
             <w:r>
               <w:rPr>
@@ -762,7 +762,7 @@
                 <w:noProof/>
                 <w:webHidden/>
               </w:rPr>
-              <w:t>3</w:t>
+              <w:t>5</w:t>
             </w:r>
             <w:r>
               <w:rPr>
@@ -853,7 +853,7 @@
                 <w:noProof/>
                 <w:webHidden/>
               </w:rPr>
-              <w:t>3</w:t>
+              <w:t>5</w:t>
             </w:r>
             <w:r>
               <w:rPr>
@@ -944,7 +944,7 @@
                 <w:noProof/>
                 <w:webHidden/>
               </w:rPr>
-              <w:t>3</w:t>
+              <w:t>5</w:t>
             </w:r>
             <w:r>
               <w:rPr>
@@ -1035,7 +1035,7 @@
                 <w:noProof/>
                 <w:webHidden/>
               </w:rPr>
-              <w:t>3</w:t>
+              <w:t>6</w:t>
             </w:r>
             <w:r>
               <w:rPr>
@@ -1126,7 +1126,7 @@
                 <w:noProof/>
                 <w:webHidden/>
               </w:rPr>
-              <w:t>3</w:t>
+              <w:t>6</w:t>
             </w:r>
             <w:r>
               <w:rPr>
@@ -1217,7 +1217,7 @@
                 <w:noProof/>
                 <w:webHidden/>
               </w:rPr>
-              <w:t>3</w:t>
+              <w:t>6</w:t>
             </w:r>
             <w:r>
               <w:rPr>
@@ -1308,7 +1308,7 @@
                 <w:noProof/>
                 <w:webHidden/>
               </w:rPr>
-              <w:t>3</w:t>
+              <w:t>8</w:t>
             </w:r>
             <w:r>
               <w:rPr>
@@ -1399,7 +1399,7 @@
                 <w:noProof/>
                 <w:webHidden/>
               </w:rPr>
-              <w:t>3</w:t>
+              <w:t>8</w:t>
             </w:r>
             <w:r>
               <w:rPr>
@@ -1490,7 +1490,7 @@
                 <w:noProof/>
                 <w:webHidden/>
               </w:rPr>
-              <w:t>3</w:t>
+              <w:t>8</w:t>
             </w:r>
             <w:r>
               <w:rPr>
@@ -1581,7 +1581,7 @@
                 <w:noProof/>
                 <w:webHidden/>
               </w:rPr>
-              <w:t>3</w:t>
+              <w:t>8</w:t>
             </w:r>
             <w:r>
               <w:rPr>
@@ -1794,9 +1794,6 @@
     </w:p>
     <w:p>
       <w:pPr>
-        <w:spacing w:line="360" w:lineRule="auto"/>
-        <w:jc w:val="both"/>
-        <w:outlineLvl w:val="0"/>
         <w:rPr>
           <w:rFonts w:ascii="Times New Roman" w:hAnsi="Times New Roman" w:cs="Times New Roman"/>
           <w:sz w:val="28"/>
@@ -1980,7 +1977,6 @@
         </w:numPr>
         <w:spacing w:line="360" w:lineRule="auto"/>
         <w:jc w:val="both"/>
-        <w:outlineLvl w:val="0"/>
         <w:rPr>
           <w:rFonts w:ascii="Times New Roman" w:hAnsi="Times New Roman" w:cs="Times New Roman"/>
           <w:sz w:val="28"/>
@@ -2007,7 +2003,6 @@
         </w:numPr>
         <w:spacing w:line="360" w:lineRule="auto"/>
         <w:jc w:val="both"/>
-        <w:outlineLvl w:val="0"/>
         <w:rPr>
           <w:rFonts w:ascii="Times New Roman" w:hAnsi="Times New Roman" w:cs="Times New Roman"/>
           <w:sz w:val="28"/>
@@ -2043,7 +2038,6 @@
         </w:numPr>
         <w:spacing w:line="360" w:lineRule="auto"/>
         <w:jc w:val="both"/>
-        <w:outlineLvl w:val="0"/>
         <w:rPr>
           <w:rFonts w:ascii="Times New Roman" w:hAnsi="Times New Roman" w:cs="Times New Roman"/>
           <w:sz w:val="28"/>
@@ -2070,7 +2064,6 @@
         </w:numPr>
         <w:spacing w:line="360" w:lineRule="auto"/>
         <w:jc w:val="both"/>
-        <w:outlineLvl w:val="0"/>
         <w:rPr>
           <w:rFonts w:ascii="Times New Roman" w:hAnsi="Times New Roman" w:cs="Times New Roman"/>
           <w:sz w:val="28"/>
@@ -2097,7 +2090,6 @@
         </w:numPr>
         <w:spacing w:line="360" w:lineRule="auto"/>
         <w:jc w:val="both"/>
-        <w:outlineLvl w:val="0"/>
         <w:rPr>
           <w:rFonts w:ascii="Times New Roman" w:hAnsi="Times New Roman" w:cs="Times New Roman"/>
           <w:sz w:val="28"/>
@@ -2124,7 +2116,6 @@
         </w:numPr>
         <w:spacing w:line="360" w:lineRule="auto"/>
         <w:jc w:val="both"/>
-        <w:outlineLvl w:val="0"/>
         <w:rPr>
           <w:rFonts w:ascii="Times New Roman" w:hAnsi="Times New Roman" w:cs="Times New Roman"/>
           <w:sz w:val="28"/>
@@ -2151,7 +2142,6 @@
         </w:numPr>
         <w:spacing w:line="360" w:lineRule="auto"/>
         <w:jc w:val="both"/>
-        <w:outlineLvl w:val="0"/>
         <w:rPr>
           <w:rFonts w:ascii="Times New Roman" w:hAnsi="Times New Roman" w:cs="Times New Roman"/>
           <w:sz w:val="28"/>
@@ -2178,7 +2168,6 @@
         </w:numPr>
         <w:spacing w:line="360" w:lineRule="auto"/>
         <w:jc w:val="both"/>
-        <w:outlineLvl w:val="0"/>
         <w:rPr>
           <w:rFonts w:ascii="Times New Roman" w:hAnsi="Times New Roman" w:cs="Times New Roman"/>
           <w:sz w:val="28"/>
@@ -2205,7 +2194,6 @@
         </w:numPr>
         <w:spacing w:line="360" w:lineRule="auto"/>
         <w:jc w:val="both"/>
-        <w:outlineLvl w:val="0"/>
         <w:rPr>
           <w:rFonts w:ascii="Times New Roman" w:hAnsi="Times New Roman" w:cs="Times New Roman"/>
           <w:sz w:val="28"/>
@@ -2232,7 +2220,6 @@
         </w:numPr>
         <w:spacing w:line="360" w:lineRule="auto"/>
         <w:jc w:val="both"/>
-        <w:outlineLvl w:val="0"/>
         <w:rPr>
           <w:rFonts w:ascii="Times New Roman" w:hAnsi="Times New Roman" w:cs="Times New Roman"/>
           <w:sz w:val="28"/>
@@ -2259,7 +2246,6 @@
         </w:numPr>
         <w:spacing w:line="360" w:lineRule="auto"/>
         <w:jc w:val="both"/>
-        <w:outlineLvl w:val="0"/>
         <w:rPr>
           <w:rFonts w:ascii="Times New Roman" w:hAnsi="Times New Roman" w:cs="Times New Roman"/>
           <w:sz w:val="28"/>
@@ -2286,7 +2272,6 @@
         </w:numPr>
         <w:spacing w:line="360" w:lineRule="auto"/>
         <w:jc w:val="both"/>
-        <w:outlineLvl w:val="0"/>
         <w:rPr>
           <w:rFonts w:ascii="Times New Roman" w:hAnsi="Times New Roman" w:cs="Times New Roman"/>
           <w:sz w:val="28"/>
@@ -2313,7 +2298,6 @@
         </w:numPr>
         <w:spacing w:line="360" w:lineRule="auto"/>
         <w:jc w:val="both"/>
-        <w:outlineLvl w:val="0"/>
         <w:rPr>
           <w:rFonts w:ascii="Times New Roman" w:hAnsi="Times New Roman" w:cs="Times New Roman"/>
           <w:sz w:val="28"/>
@@ -2358,7 +2342,6 @@
         </w:numPr>
         <w:spacing w:line="360" w:lineRule="auto"/>
         <w:jc w:val="both"/>
-        <w:outlineLvl w:val="0"/>
         <w:rPr>
           <w:rFonts w:ascii="Times New Roman" w:hAnsi="Times New Roman" w:cs="Times New Roman"/>
           <w:sz w:val="28"/>
@@ -2403,7 +2386,6 @@
         </w:numPr>
         <w:spacing w:line="360" w:lineRule="auto"/>
         <w:jc w:val="both"/>
-        <w:outlineLvl w:val="0"/>
         <w:rPr>
           <w:rFonts w:ascii="Times New Roman" w:hAnsi="Times New Roman" w:cs="Times New Roman"/>
           <w:sz w:val="28"/>
@@ -2457,7 +2439,6 @@
         </w:numPr>
         <w:spacing w:line="360" w:lineRule="auto"/>
         <w:jc w:val="both"/>
-        <w:outlineLvl w:val="0"/>
         <w:rPr>
           <w:rFonts w:ascii="Times New Roman" w:hAnsi="Times New Roman" w:cs="Times New Roman"/>
           <w:sz w:val="28"/>
@@ -2484,7 +2465,6 @@
         </w:numPr>
         <w:spacing w:line="360" w:lineRule="auto"/>
         <w:jc w:val="both"/>
-        <w:outlineLvl w:val="0"/>
         <w:rPr>
           <w:rFonts w:ascii="Times New Roman" w:hAnsi="Times New Roman" w:cs="Times New Roman"/>
           <w:sz w:val="28"/>
@@ -2607,7 +2587,6 @@
           <w:szCs w:val="32"/>
           <w:lang w:val="en-US"/>
         </w:rPr>
-        <w:lastRenderedPageBreak/>
         <w:t>Cart is stored in database and associates with customer by cookie</w:t>
       </w:r>
     </w:p>
@@ -2635,6 +2614,7 @@
           <w:szCs w:val="32"/>
           <w:lang w:val="en-US"/>
         </w:rPr>
+        <w:lastRenderedPageBreak/>
         <w:t>Added several main entites: feature, category and cart.</w:t>
       </w:r>
     </w:p>
@@ -2749,22 +2729,21 @@
         <w:spacing w:line="360" w:lineRule="auto"/>
         <w:ind w:firstLine="696"/>
         <w:jc w:val="both"/>
-        <w:outlineLvl w:val="0"/>
-        <w:rPr>
-          <w:rFonts w:ascii="Times New Roman" w:hAnsi="Times New Roman" w:cs="Times New Roman"/>
-          <w:sz w:val="28"/>
-          <w:szCs w:val="32"/>
-          <w:lang w:val="en-US"/>
-        </w:rPr>
-      </w:pPr>
-      <w:r>
-        <w:rPr>
-          <w:rFonts w:ascii="Times New Roman" w:hAnsi="Times New Roman" w:cs="Times New Roman"/>
-          <w:sz w:val="28"/>
-          <w:szCs w:val="32"/>
-          <w:lang w:val="en-US"/>
-        </w:rPr>
-        <w:t xml:space="preserve">User table has one-to-many relationship with Order(actually named ordr to avoid sql errors)  and one-to-one with Address. Order table has two additional tables: shipping and payment, they contain shipping and payment </w:t>
+        <w:rPr>
+          <w:rFonts w:ascii="Times New Roman" w:hAnsi="Times New Roman" w:cs="Times New Roman"/>
+          <w:sz w:val="28"/>
+          <w:szCs w:val="32"/>
+          <w:lang w:val="en-US"/>
+        </w:rPr>
+      </w:pPr>
+      <w:r>
+        <w:rPr>
+          <w:rFonts w:ascii="Times New Roman" w:hAnsi="Times New Roman" w:cs="Times New Roman"/>
+          <w:sz w:val="28"/>
+          <w:szCs w:val="32"/>
+          <w:lang w:val="en-US"/>
+        </w:rPr>
+        <w:t xml:space="preserve">User table has one-to-many relationship with Order(actually named ordr to avoid sql errors)  and one-to-one with Address. Order table has two additional tables: shipping and payment, they contain shipping and payment methods respectively. Also order has one-to-many relationship with Address </w:t>
       </w:r>
       <w:r>
         <w:rPr>
@@ -2774,7 +2753,7 @@
           <w:lang w:val="en-US"/>
         </w:rPr>
         <w:lastRenderedPageBreak/>
-        <w:t xml:space="preserve">methods respectively. Also order has one-to-many relationship with Address table and many-to-many relationship with Product. Junction table Order product has 3 additional fields, quantity, price and summary. </w:t>
+        <w:t xml:space="preserve">table and many-to-many relationship with Product. Junction table Order product has 3 additional fields, quantity, price and summary. </w:t>
       </w:r>
       <w:r>
         <w:rPr>
@@ -2791,7 +2770,6 @@
         <w:pStyle w:val="a3"/>
         <w:spacing w:line="360" w:lineRule="auto"/>
         <w:jc w:val="both"/>
-        <w:outlineLvl w:val="0"/>
         <w:rPr>
           <w:rFonts w:ascii="Times New Roman" w:hAnsi="Times New Roman" w:cs="Times New Roman"/>
           <w:sz w:val="28"/>
@@ -3071,7 +3049,6 @@
         <w:spacing w:line="360" w:lineRule="auto"/>
         <w:ind w:firstLine="696"/>
         <w:jc w:val="both"/>
-        <w:outlineLvl w:val="0"/>
         <w:rPr>
           <w:rFonts w:ascii="Times New Roman" w:hAnsi="Times New Roman" w:cs="Times New Roman"/>
           <w:sz w:val="28"/>
@@ -3104,7 +3081,6 @@
         <w:spacing w:line="360" w:lineRule="auto"/>
         <w:ind w:firstLine="696"/>
         <w:jc w:val="both"/>
-        <w:outlineLvl w:val="0"/>
         <w:rPr>
           <w:rFonts w:ascii="Times New Roman" w:hAnsi="Times New Roman" w:cs="Times New Roman"/>
           <w:sz w:val="28"/>
@@ -3149,7 +3125,6 @@
         </w:numPr>
         <w:spacing w:line="360" w:lineRule="auto"/>
         <w:jc w:val="both"/>
-        <w:outlineLvl w:val="0"/>
         <w:rPr>
           <w:rFonts w:ascii="Times New Roman" w:hAnsi="Times New Roman" w:cs="Times New Roman"/>
           <w:sz w:val="28"/>
@@ -3185,7 +3160,6 @@
         </w:numPr>
         <w:spacing w:line="360" w:lineRule="auto"/>
         <w:jc w:val="both"/>
-        <w:outlineLvl w:val="0"/>
         <w:rPr>
           <w:rFonts w:ascii="Times New Roman" w:hAnsi="Times New Roman" w:cs="Times New Roman"/>
           <w:sz w:val="28"/>
@@ -3221,31 +3195,75 @@
         </w:numPr>
         <w:spacing w:line="360" w:lineRule="auto"/>
         <w:jc w:val="both"/>
+        <w:rPr>
+          <w:rFonts w:ascii="Times New Roman" w:hAnsi="Times New Roman" w:cs="Times New Roman"/>
+          <w:sz w:val="28"/>
+          <w:szCs w:val="32"/>
+          <w:lang w:val="en-US"/>
+        </w:rPr>
+      </w:pPr>
+      <w:r>
+        <w:rPr>
+          <w:rFonts w:ascii="Times New Roman" w:hAnsi="Times New Roman" w:cs="Times New Roman"/>
+          <w:sz w:val="28"/>
+          <w:szCs w:val="32"/>
+          <w:lang w:val="en-US"/>
+        </w:rPr>
+        <w:t>Backend layout</w:t>
+      </w:r>
+      <w:r>
+        <w:rPr>
+          <w:rFonts w:ascii="Times New Roman" w:hAnsi="Times New Roman" w:cs="Times New Roman"/>
+          <w:sz w:val="28"/>
+          <w:szCs w:val="32"/>
+          <w:lang w:val="en-US"/>
+        </w:rPr>
+        <w:t xml:space="preserve"> – sidebar is dynamic, in header there is nav panel.</w:t>
+      </w:r>
+    </w:p>
+    <w:p>
+      <w:pPr>
+        <w:spacing w:line="360" w:lineRule="auto"/>
+        <w:ind w:left="360"/>
+        <w:jc w:val="both"/>
+        <w:rPr>
+          <w:rFonts w:ascii="Times New Roman" w:hAnsi="Times New Roman" w:cs="Times New Roman"/>
+          <w:sz w:val="28"/>
+          <w:szCs w:val="32"/>
+          <w:lang w:val="en-US"/>
+        </w:rPr>
+      </w:pPr>
+      <w:r>
+        <w:rPr>
+          <w:rFonts w:ascii="Times New Roman" w:hAnsi="Times New Roman" w:cs="Times New Roman"/>
+          <w:sz w:val="28"/>
+          <w:szCs w:val="32"/>
+          <w:lang w:val="en-US"/>
+        </w:rPr>
+        <w:t>Also there is productThumb tag, that contains a product block to injects in pages.</w:t>
+      </w:r>
+    </w:p>
+    <w:p>
+      <w:pPr>
+        <w:spacing w:line="360" w:lineRule="auto"/>
+        <w:ind w:left="360"/>
+        <w:jc w:val="both"/>
         <w:outlineLvl w:val="0"/>
         <w:rPr>
           <w:rFonts w:ascii="Times New Roman" w:hAnsi="Times New Roman" w:cs="Times New Roman"/>
           <w:sz w:val="28"/>
           <w:szCs w:val="32"/>
-          <w:lang w:val="en-US"/>
-        </w:rPr>
-      </w:pPr>
-      <w:r>
-        <w:rPr>
-          <w:rFonts w:ascii="Times New Roman" w:hAnsi="Times New Roman" w:cs="Times New Roman"/>
-          <w:sz w:val="28"/>
-          <w:szCs w:val="32"/>
-          <w:lang w:val="en-US"/>
-        </w:rPr>
-        <w:t>Backend layout</w:t>
-      </w:r>
-      <w:r>
-        <w:rPr>
-          <w:rFonts w:ascii="Times New Roman" w:hAnsi="Times New Roman" w:cs="Times New Roman"/>
-          <w:sz w:val="28"/>
-          <w:szCs w:val="32"/>
-          <w:lang w:val="en-US"/>
-        </w:rPr>
-        <w:t xml:space="preserve"> – sidebar is dynamic, in header there is nav panel.</w:t>
+        </w:rPr>
+      </w:pPr>
+      <w:r>
+        <w:rPr>
+          <w:rFonts w:ascii="Times New Roman" w:hAnsi="Times New Roman" w:cs="Times New Roman"/>
+          <w:sz w:val="28"/>
+          <w:szCs w:val="32"/>
+          <w:lang w:val="en-US"/>
+        </w:rPr>
+        <w:lastRenderedPageBreak/>
+        <w:t>Application uses Bootstrap and jQuery libraries.</w:t>
       </w:r>
     </w:p>
     <w:p>
@@ -3268,14 +3286,17 @@
           <w:szCs w:val="32"/>
           <w:lang w:val="en-US"/>
         </w:rPr>
-        <w:lastRenderedPageBreak/>
-        <w:t>Also there is productThumb tag, that contains a product block to injects in pages.</w:t>
-      </w:r>
-    </w:p>
-    <w:p>
-      <w:pPr>
-        <w:spacing w:line="360" w:lineRule="auto"/>
-        <w:ind w:left="360"/>
+        <w:t xml:space="preserve">REST service represented as StatisticRestController. Service forms report about shop sellings and sends it in JSON format. It accepts four parameters: </w:t>
+      </w:r>
+    </w:p>
+    <w:p>
+      <w:pPr>
+        <w:pStyle w:val="a3"/>
+        <w:numPr>
+          <w:ilvl w:val="0"/>
+          <w:numId w:val="11"/>
+        </w:numPr>
+        <w:spacing w:line="360" w:lineRule="auto"/>
         <w:jc w:val="both"/>
         <w:outlineLvl w:val="0"/>
         <w:rPr>
@@ -3292,7 +3313,79 @@
           <w:szCs w:val="32"/>
           <w:lang w:val="en-US"/>
         </w:rPr>
-        <w:t>Application uses Bootstrap and jQuery libraries.</w:t>
+        <w:t>dateFrom – date of starting point of report (end date is always current date), topProductsCount – number of products to show</w:t>
+      </w:r>
+    </w:p>
+    <w:p>
+      <w:pPr>
+        <w:pStyle w:val="a3"/>
+        <w:numPr>
+          <w:ilvl w:val="0"/>
+          <w:numId w:val="11"/>
+        </w:numPr>
+        <w:spacing w:line="360" w:lineRule="auto"/>
+        <w:jc w:val="both"/>
+        <w:outlineLvl w:val="0"/>
+        <w:rPr>
+          <w:rFonts w:ascii="Times New Roman" w:hAnsi="Times New Roman" w:cs="Times New Roman"/>
+          <w:sz w:val="28"/>
+          <w:szCs w:val="32"/>
+          <w:lang w:val="en-US"/>
+        </w:rPr>
+      </w:pPr>
+      <w:r>
+        <w:rPr>
+          <w:rFonts w:ascii="Times New Roman" w:hAnsi="Times New Roman" w:cs="Times New Roman"/>
+          <w:sz w:val="28"/>
+          <w:szCs w:val="32"/>
+          <w:lang w:val="en-US"/>
+        </w:rPr>
+        <w:t>topUsersCount – number of users to show</w:t>
+      </w:r>
+    </w:p>
+    <w:p>
+      <w:pPr>
+        <w:pStyle w:val="a3"/>
+        <w:numPr>
+          <w:ilvl w:val="0"/>
+          <w:numId w:val="11"/>
+        </w:numPr>
+        <w:spacing w:line="360" w:lineRule="auto"/>
+        <w:jc w:val="both"/>
+        <w:outlineLvl w:val="0"/>
+        <w:rPr>
+          <w:rFonts w:ascii="Times New Roman" w:hAnsi="Times New Roman" w:cs="Times New Roman"/>
+          <w:sz w:val="28"/>
+          <w:szCs w:val="32"/>
+          <w:lang w:val="en-US"/>
+        </w:rPr>
+      </w:pPr>
+      <w:r>
+        <w:rPr>
+          <w:rFonts w:ascii="Times New Roman" w:hAnsi="Times New Roman" w:cs="Times New Roman"/>
+          <w:sz w:val="28"/>
+          <w:szCs w:val="32"/>
+          <w:lang w:val="en-US"/>
+        </w:rPr>
+        <w:t>accessToken – secret key that should be passed to get access to report.</w:t>
+      </w:r>
+      <w:r>
+        <w:rPr>
+          <w:rFonts w:ascii="Times New Roman" w:hAnsi="Times New Roman" w:cs="Times New Roman"/>
+          <w:sz w:val="28"/>
+          <w:szCs w:val="32"/>
+          <w:lang w:val="en-US"/>
+        </w:rPr>
+        <w:t xml:space="preserve"> </w:t>
+      </w:r>
+      <w:r>
+        <w:rPr>
+          <w:rFonts w:ascii="Times New Roman" w:hAnsi="Times New Roman" w:cs="Times New Roman"/>
+          <w:sz w:val="28"/>
+          <w:szCs w:val="32"/>
+          <w:lang w:val="en-US"/>
+        </w:rPr>
+        <w:t>Secret key is mounted into application and can be read at statistics page in backend</w:t>
       </w:r>
     </w:p>
     <w:p>
@@ -3715,7 +3808,6 @@
         <w:spacing w:line="360" w:lineRule="auto"/>
         <w:ind w:firstLine="690"/>
         <w:jc w:val="both"/>
-        <w:outlineLvl w:val="0"/>
         <w:rPr>
           <w:rFonts w:ascii="Times New Roman" w:hAnsi="Times New Roman" w:cs="Times New Roman"/>
           <w:sz w:val="28"/>
@@ -3829,6 +3921,7 @@
           <w:szCs w:val="32"/>
           <w:lang w:val="en-US"/>
         </w:rPr>
+        <w:lastRenderedPageBreak/>
         <w:t>There is generic dao interface</w:t>
       </w:r>
       <w:r>
@@ -3915,7 +4008,6 @@
           <w:szCs w:val="32"/>
           <w:lang w:val="en-US"/>
         </w:rPr>
-        <w:lastRenderedPageBreak/>
         <w:t>Storefront</w:t>
       </w:r>
     </w:p>
@@ -4370,6 +4462,7 @@
           <w:szCs w:val="32"/>
           <w:lang w:val="en-US"/>
         </w:rPr>
+        <w:lastRenderedPageBreak/>
         <w:t>CategoryServiceImplTest</w:t>
       </w:r>
     </w:p>
@@ -4505,7 +4598,6 @@
         <w:pStyle w:val="a3"/>
         <w:spacing w:line="360" w:lineRule="auto"/>
         <w:jc w:val="both"/>
-        <w:outlineLvl w:val="0"/>
         <w:rPr>
           <w:rFonts w:ascii="Times New Roman" w:hAnsi="Times New Roman" w:cs="Times New Roman"/>
           <w:b/>
@@ -4542,7 +4634,6 @@
           <w:szCs w:val="32"/>
           <w:lang w:val="en-US"/>
         </w:rPr>
-        <w:lastRenderedPageBreak/>
         <w:t>Deployment</w:t>
       </w:r>
       <w:bookmarkEnd w:id="10"/>
@@ -5131,7 +5222,6 @@
           <w:szCs w:val="28"/>
           <w:lang w:val="en-US"/>
         </w:rPr>
-        <w:lastRenderedPageBreak/>
         <w:t xml:space="preserve">Describe your </w:t>
       </w:r>
       <w:r>
@@ -5411,7 +5501,7 @@
             <w:rPr>
               <w:noProof/>
             </w:rPr>
-            <w:t>6</w:t>
+            <w:t>8</w:t>
           </w:r>
         </w:fldSimple>
       </w:p>
@@ -5720,6 +5810,119 @@
     </w:lvl>
   </w:abstractNum>
   <w:abstractNum w:abstractNumId="3">
+    <w:nsid w:val="141A65A6"/>
+    <w:multiLevelType w:val="hybridMultilevel"/>
+    <w:tmpl w:val="A62090DC"/>
+    <w:lvl w:ilvl="0" w:tplc="04190001">
+      <w:start w:val="1"/>
+      <w:numFmt w:val="bullet"/>
+      <w:lvlText w:val=""/>
+      <w:lvlJc w:val="left"/>
+      <w:pPr>
+        <w:ind w:left="1080" w:hanging="360"/>
+      </w:pPr>
+      <w:rPr>
+        <w:rFonts w:ascii="Symbol" w:hAnsi="Symbol" w:hint="default"/>
+      </w:rPr>
+    </w:lvl>
+    <w:lvl w:ilvl="1" w:tplc="04190003" w:tentative="1">
+      <w:start w:val="1"/>
+      <w:numFmt w:val="bullet"/>
+      <w:lvlText w:val="o"/>
+      <w:lvlJc w:val="left"/>
+      <w:pPr>
+        <w:ind w:left="1800" w:hanging="360"/>
+      </w:pPr>
+      <w:rPr>
+        <w:rFonts w:ascii="Courier New" w:hAnsi="Courier New" w:cs="Courier New" w:hint="default"/>
+      </w:rPr>
+    </w:lvl>
+    <w:lvl w:ilvl="2" w:tplc="04190005" w:tentative="1">
+      <w:start w:val="1"/>
+      <w:numFmt w:val="bullet"/>
+      <w:lvlText w:val=""/>
+      <w:lvlJc w:val="left"/>
+      <w:pPr>
+        <w:ind w:left="2520" w:hanging="360"/>
+      </w:pPr>
+      <w:rPr>
+        <w:rFonts w:ascii="Wingdings" w:hAnsi="Wingdings" w:hint="default"/>
+      </w:rPr>
+    </w:lvl>
+    <w:lvl w:ilvl="3" w:tplc="04190001" w:tentative="1">
+      <w:start w:val="1"/>
+      <w:numFmt w:val="bullet"/>
+      <w:lvlText w:val=""/>
+      <w:lvlJc w:val="left"/>
+      <w:pPr>
+        <w:ind w:left="3240" w:hanging="360"/>
+      </w:pPr>
+      <w:rPr>
+        <w:rFonts w:ascii="Symbol" w:hAnsi="Symbol" w:hint="default"/>
+      </w:rPr>
+    </w:lvl>
+    <w:lvl w:ilvl="4" w:tplc="04190003" w:tentative="1">
+      <w:start w:val="1"/>
+      <w:numFmt w:val="bullet"/>
+      <w:lvlText w:val="o"/>
+      <w:lvlJc w:val="left"/>
+      <w:pPr>
+        <w:ind w:left="3960" w:hanging="360"/>
+      </w:pPr>
+      <w:rPr>
+        <w:rFonts w:ascii="Courier New" w:hAnsi="Courier New" w:cs="Courier New" w:hint="default"/>
+      </w:rPr>
+    </w:lvl>
+    <w:lvl w:ilvl="5" w:tplc="04190005" w:tentative="1">
+      <w:start w:val="1"/>
+      <w:numFmt w:val="bullet"/>
+      <w:lvlText w:val=""/>
+      <w:lvlJc w:val="left"/>
+      <w:pPr>
+        <w:ind w:left="4680" w:hanging="360"/>
+      </w:pPr>
+      <w:rPr>
+        <w:rFonts w:ascii="Wingdings" w:hAnsi="Wingdings" w:hint="default"/>
+      </w:rPr>
+    </w:lvl>
+    <w:lvl w:ilvl="6" w:tplc="04190001" w:tentative="1">
+      <w:start w:val="1"/>
+      <w:numFmt w:val="bullet"/>
+      <w:lvlText w:val=""/>
+      <w:lvlJc w:val="left"/>
+      <w:pPr>
+        <w:ind w:left="5400" w:hanging="360"/>
+      </w:pPr>
+      <w:rPr>
+        <w:rFonts w:ascii="Symbol" w:hAnsi="Symbol" w:hint="default"/>
+      </w:rPr>
+    </w:lvl>
+    <w:lvl w:ilvl="7" w:tplc="04190003" w:tentative="1">
+      <w:start w:val="1"/>
+      <w:numFmt w:val="bullet"/>
+      <w:lvlText w:val="o"/>
+      <w:lvlJc w:val="left"/>
+      <w:pPr>
+        <w:ind w:left="6120" w:hanging="360"/>
+      </w:pPr>
+      <w:rPr>
+        <w:rFonts w:ascii="Courier New" w:hAnsi="Courier New" w:cs="Courier New" w:hint="default"/>
+      </w:rPr>
+    </w:lvl>
+    <w:lvl w:ilvl="8" w:tplc="04190005" w:tentative="1">
+      <w:start w:val="1"/>
+      <w:numFmt w:val="bullet"/>
+      <w:lvlText w:val=""/>
+      <w:lvlJc w:val="left"/>
+      <w:pPr>
+        <w:ind w:left="6840" w:hanging="360"/>
+      </w:pPr>
+      <w:rPr>
+        <w:rFonts w:ascii="Wingdings" w:hAnsi="Wingdings" w:hint="default"/>
+      </w:rPr>
+    </w:lvl>
+  </w:abstractNum>
+  <w:abstractNum w:abstractNumId="4">
     <w:nsid w:val="363B3BB4"/>
     <w:multiLevelType w:val="hybridMultilevel"/>
     <w:tmpl w:val="5B88F5AA"/>
@@ -5808,7 +6011,7 @@
       </w:pPr>
     </w:lvl>
   </w:abstractNum>
-  <w:abstractNum w:abstractNumId="4">
+  <w:abstractNum w:abstractNumId="5">
     <w:nsid w:val="37F43A1E"/>
     <w:multiLevelType w:val="hybridMultilevel"/>
     <w:tmpl w:val="5B88F5AA"/>
@@ -5897,7 +6100,7 @@
       </w:pPr>
     </w:lvl>
   </w:abstractNum>
-  <w:abstractNum w:abstractNumId="5">
+  <w:abstractNum w:abstractNumId="6">
     <w:nsid w:val="51EC165D"/>
     <w:multiLevelType w:val="hybridMultilevel"/>
     <w:tmpl w:val="2A683610"/>
@@ -5986,7 +6189,7 @@
       </w:pPr>
     </w:lvl>
   </w:abstractNum>
-  <w:abstractNum w:abstractNumId="6">
+  <w:abstractNum w:abstractNumId="7">
     <w:nsid w:val="619278AA"/>
     <w:multiLevelType w:val="hybridMultilevel"/>
     <w:tmpl w:val="86FE5E1E"/>
@@ -6099,7 +6302,7 @@
       </w:rPr>
     </w:lvl>
   </w:abstractNum>
-  <w:abstractNum w:abstractNumId="7">
+  <w:abstractNum w:abstractNumId="8">
     <w:nsid w:val="64FA2871"/>
     <w:multiLevelType w:val="hybridMultilevel"/>
     <w:tmpl w:val="72C68772"/>
@@ -6188,7 +6391,7 @@
       </w:pPr>
     </w:lvl>
   </w:abstractNum>
-  <w:abstractNum w:abstractNumId="8">
+  <w:abstractNum w:abstractNumId="9">
     <w:nsid w:val="6EBF6E08"/>
     <w:multiLevelType w:val="hybridMultilevel"/>
     <w:tmpl w:val="0CFA201E"/>
@@ -6277,7 +6480,7 @@
       </w:pPr>
     </w:lvl>
   </w:abstractNum>
-  <w:abstractNum w:abstractNumId="9">
+  <w:abstractNum w:abstractNumId="10">
     <w:nsid w:val="736B1500"/>
     <w:multiLevelType w:val="hybridMultilevel"/>
     <w:tmpl w:val="1E167E94"/>
@@ -6367,10 +6570,10 @@
     </w:lvl>
   </w:abstractNum>
   <w:num w:numId="1">
-    <w:abstractNumId w:val="5"/>
+    <w:abstractNumId w:val="6"/>
   </w:num>
   <w:num w:numId="2">
-    <w:abstractNumId w:val="7"/>
+    <w:abstractNumId w:val="8"/>
   </w:num>
   <w:num w:numId="3">
     <w:abstractNumId w:val="2"/>
@@ -6379,22 +6582,25 @@
     <w:abstractNumId w:val="0"/>
   </w:num>
   <w:num w:numId="5">
-    <w:abstractNumId w:val="8"/>
+    <w:abstractNumId w:val="9"/>
   </w:num>
   <w:num w:numId="6">
     <w:abstractNumId w:val="1"/>
   </w:num>
   <w:num w:numId="7">
-    <w:abstractNumId w:val="9"/>
+    <w:abstractNumId w:val="10"/>
   </w:num>
   <w:num w:numId="8">
+    <w:abstractNumId w:val="5"/>
+  </w:num>
+  <w:num w:numId="9">
     <w:abstractNumId w:val="4"/>
   </w:num>
-  <w:num w:numId="9">
+  <w:num w:numId="10">
+    <w:abstractNumId w:val="7"/>
+  </w:num>
+  <w:num w:numId="11">
     <w:abstractNumId w:val="3"/>
-  </w:num>
-  <w:num w:numId="10">
-    <w:abstractNumId w:val="6"/>
   </w:num>
 </w:numbering>
 </file>
@@ -6586,6 +6792,7 @@
   <w:style w:type="character" w:default="1" w:styleId="a0">
     <w:name w:val="Default Paragraph Font"/>
     <w:uiPriority w:val="1"/>
+    <w:semiHidden/>
     <w:unhideWhenUsed/>
   </w:style>
   <w:style w:type="table" w:default="1" w:styleId="a1">
@@ -7242,7 +7449,7 @@
 </file>
 
 <file path=customXml/itemProps1.xml><?xml version="1.0" encoding="utf-8"?>
-<ds:datastoreItem xmlns:ds="http://schemas.openxmlformats.org/officeDocument/2006/customXml" ds:itemID="{A0A1E63F-3CC5-4653-B3EE-BB8F7F04ECFE}">
+<ds:datastoreItem xmlns:ds="http://schemas.openxmlformats.org/officeDocument/2006/customXml" ds:itemID="{A0579B04-3E74-4D87-A31E-9F94DC0304FD}">
   <ds:schemaRefs>
     <ds:schemaRef ds:uri="http://schemas.openxmlformats.org/officeDocument/2006/bibliography"/>
   </ds:schemaRefs>

</xml_diff>